<commit_message>
Completed pie chart and dumbell chart
</commit_message>
<xml_diff>
--- a/proposal/Book Comparisons on Websites.docx
+++ b/proposal/Book Comparisons on Websites.docx
@@ -114,6 +114,14 @@
     </w:p>
     <w:sdt>
       <w:sdtPr>
+        <w:rPr>
+          <w:rFonts w:asciiTheme="minorHAnsi" w:eastAsiaTheme="minorHAnsi" w:hAnsiTheme="minorHAnsi" w:cstheme="minorBidi"/>
+          <w:color w:val="auto"/>
+          <w:kern w:val="2"/>
+          <w:sz w:val="24"/>
+          <w:szCs w:val="24"/>
+          <w14:ligatures w14:val="standardContextual"/>
+        </w:rPr>
         <w:id w:val="973638212"/>
         <w:docPartObj>
           <w:docPartGallery w:val="Table of Contents"/>
@@ -122,15 +130,9 @@
       </w:sdtPr>
       <w:sdtEndPr>
         <w:rPr>
-          <w:rFonts w:asciiTheme="minorHAnsi" w:eastAsiaTheme="minorHAnsi" w:hAnsiTheme="minorHAnsi" w:cstheme="minorBidi"/>
           <w:b/>
           <w:bCs/>
           <w:noProof/>
-          <w:color w:val="auto"/>
-          <w:kern w:val="2"/>
-          <w:sz w:val="24"/>
-          <w:szCs w:val="24"/>
-          <w14:ligatures w14:val="standardContextual"/>
         </w:rPr>
       </w:sdtEndPr>
       <w:sdtContent>
@@ -168,21 +170,7 @@
                 <w:rStyle w:val="Hyperlink"/>
                 <w:noProof/>
               </w:rPr>
-              <w:t>Relational Book and A</w:t>
-            </w:r>
-            <w:r>
-              <w:rPr>
-                <w:rStyle w:val="Hyperlink"/>
-                <w:noProof/>
-              </w:rPr>
-              <w:t>u</w:t>
-            </w:r>
-            <w:r>
-              <w:rPr>
-                <w:rStyle w:val="Hyperlink"/>
-                <w:noProof/>
-              </w:rPr>
-              <w:t>diobook Data for Comparisons of Factors</w:t>
+              <w:t>Relational Book and Audiobook Data for Comparisons of Factors</w:t>
             </w:r>
             <w:r>
               <w:rPr>
@@ -251,21 +239,7 @@
                 <w:rStyle w:val="Hyperlink"/>
                 <w:noProof/>
               </w:rPr>
-              <w:t>Project</w:t>
-            </w:r>
-            <w:r>
-              <w:rPr>
-                <w:rStyle w:val="Hyperlink"/>
-                <w:noProof/>
-              </w:rPr>
-              <w:t xml:space="preserve"> </w:t>
-            </w:r>
-            <w:r>
-              <w:rPr>
-                <w:rStyle w:val="Hyperlink"/>
-                <w:noProof/>
-              </w:rPr>
-              <w:t>Overview</w:t>
+              <w:t>Project Overview</w:t>
             </w:r>
             <w:r>
               <w:rPr>
@@ -1057,15 +1031,7 @@
         <w:t xml:space="preserve">This project explores the relationship between </w:t>
       </w:r>
       <w:r>
-        <w:t xml:space="preserve">physical and audio books across </w:t>
-      </w:r>
-      <w:proofErr w:type="gramStart"/>
-      <w:r>
-        <w:t>3</w:t>
-      </w:r>
-      <w:proofErr w:type="gramEnd"/>
-      <w:r>
-        <w:t xml:space="preserve"> platforms: Audible, </w:t>
+        <w:t xml:space="preserve">physical and audio books across 3 platforms: Audible, </w:t>
       </w:r>
       <w:r>
         <w:t>Goodreads</w:t>
@@ -1684,15 +1650,7 @@
         <w:t>Align Dataset</w:t>
       </w:r>
       <w:r>
-        <w:t xml:space="preserve"> on books displayed on all </w:t>
-      </w:r>
-      <w:proofErr w:type="gramStart"/>
-      <w:r>
-        <w:t>3</w:t>
-      </w:r>
-      <w:proofErr w:type="gramEnd"/>
-      <w:r>
-        <w:t xml:space="preserve"> platforms. Create a source column on each data set prior to merging.</w:t>
+        <w:t xml:space="preserve"> on books displayed on all 3 platforms. Create a source column on each data set prior to merging.</w:t>
       </w:r>
     </w:p>
     <w:p>
@@ -1780,15 +1738,7 @@
         <w:t xml:space="preserve">Popularity Index: </w:t>
       </w:r>
       <w:r>
-        <w:t xml:space="preserve">Overall table view comparatively between all </w:t>
-      </w:r>
-      <w:proofErr w:type="gramStart"/>
-      <w:r>
-        <w:t>3</w:t>
-      </w:r>
-      <w:proofErr w:type="gramEnd"/>
-      <w:r>
-        <w:t xml:space="preserve"> tables.</w:t>
+        <w:t>Overall table view comparatively between all 3 tables.</w:t>
       </w:r>
     </w:p>
     <w:p>
@@ -2013,321 +1963,273 @@
           <w:b/>
           <w:bCs/>
         </w:rPr>
-        <w:t xml:space="preserve">Required Tasks (must </w:t>
+        <w:t>Required Tasks (must be completed):</w:t>
+      </w:r>
+    </w:p>
+    <w:p>
+      <w:pPr>
+        <w:pStyle w:val="ListParagraph"/>
+        <w:numPr>
+          <w:ilvl w:val="0"/>
+          <w:numId w:val="9"/>
+        </w:numPr>
+      </w:pPr>
+      <w:r>
+        <w:t xml:space="preserve">Continue to clean data and address adding columns to state platform </w:t>
+      </w:r>
+      <w:r>
+        <w:t>source.</w:t>
+      </w:r>
+    </w:p>
+    <w:p>
+      <w:pPr>
+        <w:pStyle w:val="ListParagraph"/>
+        <w:numPr>
+          <w:ilvl w:val="0"/>
+          <w:numId w:val="9"/>
+        </w:numPr>
+      </w:pPr>
+      <w:r>
+        <w:t xml:space="preserve">Ensure naming is aligned for </w:t>
+      </w:r>
+      <w:r>
+        <w:t>combination.</w:t>
+      </w:r>
+    </w:p>
+    <w:p>
+      <w:pPr>
+        <w:pStyle w:val="ListParagraph"/>
+        <w:numPr>
+          <w:ilvl w:val="0"/>
+          <w:numId w:val="9"/>
+        </w:numPr>
+      </w:pPr>
+      <w:r>
+        <w:t xml:space="preserve">Finalize SQLite Schema and load all </w:t>
+      </w:r>
+      <w:r>
+        <w:t>four.</w:t>
+      </w:r>
+      <w:r>
+        <w:t xml:space="preserve"> </w:t>
+      </w:r>
+    </w:p>
+    <w:p>
+      <w:pPr>
+        <w:pStyle w:val="ListParagraph"/>
+        <w:numPr>
+          <w:ilvl w:val="0"/>
+          <w:numId w:val="9"/>
+        </w:numPr>
+      </w:pPr>
+      <w:r>
+        <w:t xml:space="preserve">Write and test </w:t>
+      </w:r>
+      <w:r>
+        <w:t>three functions:</w:t>
+      </w:r>
+    </w:p>
+    <w:p>
+      <w:pPr>
+        <w:pStyle w:val="ListParagraph"/>
+        <w:numPr>
+          <w:ilvl w:val="1"/>
+          <w:numId w:val="9"/>
+        </w:numPr>
+      </w:pPr>
+      <w:r>
+        <w:t xml:space="preserve">Engagement_score() </w:t>
+      </w:r>
+      <w:r>
+        <w:t xml:space="preserve">to combine popularity and </w:t>
+      </w:r>
+      <w:r>
+        <w:t>usage.</w:t>
+      </w:r>
+    </w:p>
+    <w:p>
+      <w:pPr>
+        <w:pStyle w:val="ListParagraph"/>
+        <w:numPr>
+          <w:ilvl w:val="1"/>
+          <w:numId w:val="9"/>
+        </w:numPr>
+      </w:pPr>
+      <w:r>
+        <w:t xml:space="preserve">Rating_difference() to </w:t>
+      </w:r>
+      <w:r>
+        <w:t xml:space="preserve">calculate the </w:t>
+      </w:r>
+      <w:r>
+        <w:t xml:space="preserve">rating difference in physical and audio </w:t>
+      </w:r>
+      <w:r>
+        <w:t>books.</w:t>
+      </w:r>
+    </w:p>
+    <w:p>
+      <w:pPr>
+        <w:pStyle w:val="ListParagraph"/>
+        <w:numPr>
+          <w:ilvl w:val="1"/>
+          <w:numId w:val="9"/>
+        </w:numPr>
+      </w:pPr>
+      <w:r>
+        <w:t xml:space="preserve">Multiplatform_engagement() </w:t>
+      </w:r>
+      <w:r>
+        <w:t>to find total engagement throughout platforms.</w:t>
+      </w:r>
+    </w:p>
+    <w:p>
+      <w:pPr>
+        <w:pStyle w:val="ListParagraph"/>
+        <w:numPr>
+          <w:ilvl w:val="0"/>
+          <w:numId w:val="9"/>
+        </w:numPr>
+      </w:pPr>
+      <w:r>
+        <w:t>Generate three required visualizations:</w:t>
+      </w:r>
+    </w:p>
+    <w:p>
+      <w:pPr>
+        <w:pStyle w:val="ListParagraph"/>
+        <w:numPr>
+          <w:ilvl w:val="1"/>
+          <w:numId w:val="9"/>
+        </w:numPr>
+      </w:pPr>
+      <w:r>
+        <w:t>Bar C</w:t>
+      </w:r>
+      <w:r>
+        <w:t xml:space="preserve">hart to compare cost of books </w:t>
+      </w:r>
+      <w:r>
+        <w:t xml:space="preserve">to the amount of time purchased </w:t>
+      </w:r>
+      <w:r>
+        <w:t xml:space="preserve">(physical and audio) to determine a comfortable cost for </w:t>
+      </w:r>
+      <w:r>
+        <w:t>readers.</w:t>
+      </w:r>
+    </w:p>
+    <w:p>
+      <w:pPr>
+        <w:pStyle w:val="ListParagraph"/>
+        <w:numPr>
+          <w:ilvl w:val="1"/>
+          <w:numId w:val="9"/>
+        </w:numPr>
+      </w:pPr>
+      <w:r>
+        <w:t xml:space="preserve">Scatterplot to determine overall rating </w:t>
+      </w:r>
+      <w:r>
+        <w:t>of titles per platform</w:t>
+      </w:r>
+    </w:p>
+    <w:p>
+      <w:pPr>
+        <w:pStyle w:val="ListParagraph"/>
+        <w:numPr>
+          <w:ilvl w:val="1"/>
+          <w:numId w:val="9"/>
+        </w:numPr>
+      </w:pPr>
+      <w:r>
+        <w:t xml:space="preserve">Additional visual that is not determined </w:t>
       </w:r>
       <w:proofErr w:type="gramStart"/>
+      <w:r>
+        <w:t>at this time</w:t>
+      </w:r>
+      <w:proofErr w:type="gramEnd"/>
+      <w:r>
+        <w:t xml:space="preserve">. </w:t>
+      </w:r>
+    </w:p>
+    <w:p>
+      <w:pPr>
+        <w:numPr>
+          <w:ilvl w:val="0"/>
+          <w:numId w:val="5"/>
+        </w:numPr>
+      </w:pPr>
       <w:r>
         <w:rPr>
           <w:b/>
           <w:bCs/>
         </w:rPr>
-        <w:t>be completed</w:t>
-      </w:r>
-      <w:proofErr w:type="gramEnd"/>
-      <w:r>
+        <w:t>Stretch Goals (optional, if time allows):</w:t>
+      </w:r>
+    </w:p>
+    <w:p>
+      <w:pPr>
+        <w:numPr>
+          <w:ilvl w:val="1"/>
+          <w:numId w:val="5"/>
+        </w:numPr>
+      </w:pPr>
+      <w:r>
+        <w:lastRenderedPageBreak/>
+        <w:t xml:space="preserve">Group by Genre and </w:t>
+      </w:r>
+      <w:r>
+        <w:t xml:space="preserve">determine if rating consistently </w:t>
+      </w:r>
+      <w:r>
+        <w:t xml:space="preserve">appears </w:t>
+      </w:r>
+      <w:r>
+        <w:t>across</w:t>
+      </w:r>
+      <w:r>
+        <w:t xml:space="preserve"> </w:t>
+      </w:r>
+      <w:r>
+        <w:t>genres.</w:t>
+      </w:r>
+    </w:p>
+    <w:p>
+      <w:pPr>
+        <w:numPr>
+          <w:ilvl w:val="1"/>
+          <w:numId w:val="5"/>
+        </w:numPr>
+      </w:pPr>
+      <w:r>
+        <w:t xml:space="preserve">Work on consistency scores for authors who have multiple books on the </w:t>
+      </w:r>
+      <w:r>
+        <w:t>table.</w:t>
+      </w:r>
+    </w:p>
+    <w:p>
+      <w:pPr>
+        <w:numPr>
+          <w:ilvl w:val="1"/>
+          <w:numId w:val="5"/>
+        </w:numPr>
+      </w:pPr>
+      <w:r>
+        <w:t xml:space="preserve">Review text of ratings for sentiment </w:t>
+      </w:r>
+      <w:r>
+        <w:t>value.</w:t>
+      </w:r>
+    </w:p>
+    <w:p>
+      <w:pPr>
         <w:rPr>
           <w:b/>
           <w:bCs/>
         </w:rPr>
-        <w:t>):</w:t>
-      </w:r>
-    </w:p>
-    <w:p>
-      <w:pPr>
-        <w:pStyle w:val="ListParagraph"/>
-        <w:numPr>
-          <w:ilvl w:val="0"/>
-          <w:numId w:val="9"/>
-        </w:numPr>
-      </w:pPr>
-      <w:r>
-        <w:t xml:space="preserve">Continue to clean data and address adding columns to state platform </w:t>
-      </w:r>
-      <w:r>
-        <w:t>source.</w:t>
-      </w:r>
-    </w:p>
-    <w:p>
-      <w:pPr>
-        <w:pStyle w:val="ListParagraph"/>
-        <w:numPr>
-          <w:ilvl w:val="0"/>
-          <w:numId w:val="9"/>
-        </w:numPr>
-      </w:pPr>
-      <w:r>
-        <w:t xml:space="preserve">Ensure naming </w:t>
-      </w:r>
-      <w:proofErr w:type="gramStart"/>
-      <w:r>
-        <w:t>is aligned</w:t>
-      </w:r>
-      <w:proofErr w:type="gramEnd"/>
-      <w:r>
-        <w:t xml:space="preserve"> for </w:t>
-      </w:r>
-      <w:r>
-        <w:t>combination.</w:t>
-      </w:r>
-    </w:p>
-    <w:p>
-      <w:pPr>
-        <w:pStyle w:val="ListParagraph"/>
-        <w:numPr>
-          <w:ilvl w:val="0"/>
-          <w:numId w:val="9"/>
-        </w:numPr>
-      </w:pPr>
-      <w:r>
-        <w:t xml:space="preserve">Finalize SQLite Schema and load all </w:t>
-      </w:r>
-      <w:r>
-        <w:t>four.</w:t>
-      </w:r>
-      <w:r>
-        <w:t xml:space="preserve"> </w:t>
-      </w:r>
-    </w:p>
-    <w:p>
-      <w:pPr>
-        <w:pStyle w:val="ListParagraph"/>
-        <w:numPr>
-          <w:ilvl w:val="0"/>
-          <w:numId w:val="9"/>
-        </w:numPr>
-      </w:pPr>
-      <w:r>
-        <w:t xml:space="preserve">Write and </w:t>
-      </w:r>
-      <w:proofErr w:type="gramStart"/>
-      <w:r>
-        <w:t>test</w:t>
-      </w:r>
-      <w:proofErr w:type="gramEnd"/>
-      <w:r>
-        <w:t xml:space="preserve"> </w:t>
-      </w:r>
-      <w:r>
-        <w:t>three functions:</w:t>
-      </w:r>
-    </w:p>
-    <w:p>
-      <w:pPr>
-        <w:pStyle w:val="ListParagraph"/>
-        <w:numPr>
-          <w:ilvl w:val="1"/>
-          <w:numId w:val="9"/>
-        </w:numPr>
-      </w:pPr>
-      <w:r>
-        <w:t xml:space="preserve">Engagement_score() </w:t>
-      </w:r>
-      <w:r>
-        <w:t xml:space="preserve">to combine popularity and </w:t>
-      </w:r>
-      <w:r>
-        <w:t>usage.</w:t>
-      </w:r>
-    </w:p>
-    <w:p>
-      <w:pPr>
-        <w:pStyle w:val="ListParagraph"/>
-        <w:numPr>
-          <w:ilvl w:val="1"/>
-          <w:numId w:val="9"/>
-        </w:numPr>
-      </w:pPr>
-      <w:r>
-        <w:t xml:space="preserve">Rating_difference() to </w:t>
-      </w:r>
-      <w:r>
-        <w:t xml:space="preserve">calculate the </w:t>
-      </w:r>
-      <w:r>
-        <w:t xml:space="preserve">rating difference in physical and audio </w:t>
-      </w:r>
-      <w:r>
-        <w:t>books.</w:t>
-      </w:r>
-    </w:p>
-    <w:p>
-      <w:pPr>
-        <w:pStyle w:val="ListParagraph"/>
-        <w:numPr>
-          <w:ilvl w:val="1"/>
-          <w:numId w:val="9"/>
-        </w:numPr>
-      </w:pPr>
-      <w:r>
-        <w:t xml:space="preserve">Multiplatform_engagement() </w:t>
-      </w:r>
-      <w:r>
-        <w:t>to find total engagement throughout platforms.</w:t>
-      </w:r>
-    </w:p>
-    <w:p>
-      <w:pPr>
-        <w:pStyle w:val="ListParagraph"/>
-        <w:numPr>
-          <w:ilvl w:val="0"/>
-          <w:numId w:val="9"/>
-        </w:numPr>
-      </w:pPr>
-      <w:r>
-        <w:t>Generate three required visualizations:</w:t>
-      </w:r>
-    </w:p>
-    <w:p>
-      <w:pPr>
-        <w:pStyle w:val="ListParagraph"/>
-        <w:numPr>
-          <w:ilvl w:val="1"/>
-          <w:numId w:val="9"/>
-        </w:numPr>
-      </w:pPr>
-      <w:r>
-        <w:t>Bar C</w:t>
-      </w:r>
-      <w:r>
-        <w:t xml:space="preserve">hart to compare cost of books </w:t>
-      </w:r>
-      <w:r>
-        <w:t xml:space="preserve">to the amount of time purchased </w:t>
-      </w:r>
-      <w:r>
-        <w:t xml:space="preserve">(physical and audio) to determine a comfortable cost for </w:t>
-      </w:r>
-      <w:r>
-        <w:t>readers.</w:t>
-      </w:r>
-    </w:p>
-    <w:p>
-      <w:pPr>
-        <w:pStyle w:val="ListParagraph"/>
-        <w:numPr>
-          <w:ilvl w:val="1"/>
-          <w:numId w:val="9"/>
-        </w:numPr>
-      </w:pPr>
-      <w:r>
-        <w:t xml:space="preserve">Scatterplot to determine overall rating </w:t>
-      </w:r>
-      <w:r>
-        <w:t>of titles per platform</w:t>
-      </w:r>
-    </w:p>
-    <w:p>
-      <w:pPr>
-        <w:pStyle w:val="ListParagraph"/>
-        <w:numPr>
-          <w:ilvl w:val="1"/>
-          <w:numId w:val="9"/>
-        </w:numPr>
-      </w:pPr>
-      <w:r>
-        <w:t xml:space="preserve">Additional visual that is not determined </w:t>
-      </w:r>
-      <w:proofErr w:type="gramStart"/>
-      <w:r>
-        <w:t>at this time</w:t>
-      </w:r>
-      <w:proofErr w:type="gramEnd"/>
-      <w:r>
-        <w:t xml:space="preserve">. </w:t>
-      </w:r>
-    </w:p>
-    <w:p>
-      <w:pPr>
-        <w:numPr>
-          <w:ilvl w:val="0"/>
-          <w:numId w:val="5"/>
-        </w:numPr>
-      </w:pPr>
-      <w:r>
-        <w:rPr>
-          <w:b/>
-          <w:bCs/>
-        </w:rPr>
-        <w:t>Stretch Goals (</w:t>
-      </w:r>
-      <w:proofErr w:type="gramStart"/>
-      <w:r>
-        <w:rPr>
-          <w:b/>
-          <w:bCs/>
-        </w:rPr>
-        <w:t>optional, if</w:t>
-      </w:r>
-      <w:proofErr w:type="gramEnd"/>
-      <w:r>
-        <w:rPr>
-          <w:b/>
-          <w:bCs/>
-        </w:rPr>
-        <w:t xml:space="preserve"> time allows):</w:t>
-      </w:r>
-    </w:p>
-    <w:p>
-      <w:pPr>
-        <w:numPr>
-          <w:ilvl w:val="1"/>
-          <w:numId w:val="5"/>
-        </w:numPr>
-      </w:pPr>
-      <w:r>
-        <w:lastRenderedPageBreak/>
-        <w:t xml:space="preserve">Group by Genre and </w:t>
-      </w:r>
-      <w:r>
-        <w:t xml:space="preserve">determine if rating consistently </w:t>
-      </w:r>
-      <w:r>
-        <w:t xml:space="preserve">appears </w:t>
-      </w:r>
-      <w:r>
-        <w:t>across</w:t>
-      </w:r>
-      <w:r>
-        <w:t xml:space="preserve"> </w:t>
-      </w:r>
-      <w:r>
-        <w:t>genres.</w:t>
-      </w:r>
-    </w:p>
-    <w:p>
-      <w:pPr>
-        <w:numPr>
-          <w:ilvl w:val="1"/>
-          <w:numId w:val="5"/>
-        </w:numPr>
-      </w:pPr>
-      <w:r>
-        <w:t xml:space="preserve">Work on consistency scores for authors who have multiple books on the </w:t>
-      </w:r>
-      <w:r>
-        <w:t>table.</w:t>
-      </w:r>
-    </w:p>
-    <w:p>
-      <w:pPr>
-        <w:numPr>
-          <w:ilvl w:val="1"/>
-          <w:numId w:val="5"/>
-        </w:numPr>
-      </w:pPr>
-      <w:r>
-        <w:t xml:space="preserve">Review text of ratings for sentiment </w:t>
-      </w:r>
-      <w:r>
-        <w:t>value.</w:t>
-      </w:r>
-    </w:p>
-    <w:p>
-      <w:pPr>
-        <w:rPr>
-          <w:b/>
-          <w:bCs/>
-        </w:rPr>
       </w:pPr>
     </w:p>
     <w:p>
@@ -2359,15 +2261,7 @@
         </w:numPr>
       </w:pPr>
       <w:r>
-        <w:t xml:space="preserve">Finalize data clean up and prepare SQLite schema consisting of </w:t>
-      </w:r>
-      <w:proofErr w:type="gramStart"/>
-      <w:r>
-        <w:t>4</w:t>
-      </w:r>
-      <w:proofErr w:type="gramEnd"/>
-      <w:r>
-        <w:t xml:space="preserve"> </w:t>
+        <w:t xml:space="preserve">Finalize data clean up and prepare SQLite schema consisting of 4 </w:t>
       </w:r>
       <w:r>
         <w:t>tables.</w:t>
@@ -2559,53 +2453,24 @@
       <w:bookmarkEnd w:id="11"/>
     </w:p>
     <w:p>
-      <w:proofErr w:type="gramStart"/>
-      <w:r>
-        <w:t>Some of</w:t>
-      </w:r>
-      <w:proofErr w:type="gramEnd"/>
-      <w:r>
-        <w:t xml:space="preserve"> the data collected is data scraped from the platform. </w:t>
+      <w:r>
+        <w:t xml:space="preserve">Some of the data collected is data scraped from the platform. </w:t>
       </w:r>
       <w:r>
         <w:t>It is not the most accurate up to date but did consist of multiple books that matched up. The books that do not have an audiobook</w:t>
       </w:r>
       <w:r>
-        <w:t xml:space="preserve"> or physical book matching description will be data extracted but could </w:t>
-      </w:r>
-      <w:proofErr w:type="gramStart"/>
-      <w:r>
-        <w:t>be used</w:t>
-      </w:r>
-      <w:proofErr w:type="gramEnd"/>
-      <w:r>
-        <w:t xml:space="preserve"> in a dataset about the certain platform or way of acquiring book. </w:t>
+        <w:t xml:space="preserve"> or physical book matching description will be data extracted but could be used in a dataset about the certain platform or way of acquiring book. </w:t>
       </w:r>
       <w:r>
         <w:t xml:space="preserve">If time allows, I will </w:t>
       </w:r>
       <w:r>
         <w:lastRenderedPageBreak/>
-        <w:t xml:space="preserve">perform </w:t>
-      </w:r>
-      <w:proofErr w:type="gramStart"/>
-      <w:r>
-        <w:t>some</w:t>
-      </w:r>
-      <w:proofErr w:type="gramEnd"/>
-      <w:r>
-        <w:t xml:space="preserve"> additional testing on just the data for Audible</w:t>
-      </w:r>
-      <w:r>
-        <w:t xml:space="preserve"> for ratings. The data also does not show if the book </w:t>
-      </w:r>
-      <w:proofErr w:type="gramStart"/>
-      <w:r>
-        <w:t>was completed</w:t>
-      </w:r>
-      <w:proofErr w:type="gramEnd"/>
-      <w:r>
-        <w:t xml:space="preserve"> prior to rating. </w:t>
+        <w:t>perform some additional testing on just the data for Audible</w:t>
+      </w:r>
+      <w:r>
+        <w:t xml:space="preserve"> for ratings. The data also does not show if the book was completed prior to rating. </w:t>
       </w:r>
     </w:p>
     <w:p/>
@@ -4913,6 +4778,18 @@
       <w:ind w:left="480"/>
     </w:pPr>
   </w:style>
+  <w:style w:type="character" w:styleId="FollowedHyperlink">
+    <w:name w:val="FollowedHyperlink"/>
+    <w:basedOn w:val="DefaultParagraphFont"/>
+    <w:uiPriority w:val="99"/>
+    <w:semiHidden/>
+    <w:unhideWhenUsed/>
+    <w:rsid w:val="000843C4"/>
+    <w:rPr>
+      <w:color w:val="96607D" w:themeColor="followedHyperlink"/>
+      <w:u w:val="single"/>
+    </w:rPr>
+  </w:style>
 </w:styles>
 </file>
 

</xml_diff>